<commit_message>
Them cho phan search + dang bai + mapping field
</commit_message>
<xml_diff>
--- a/CSDLNangCao/DoAnCaiDat/BaoCao.docx
+++ b/CSDLNangCao/DoAnCaiDat/BaoCao.docx
@@ -1,6 +1,6 @@
 
 <file path=word/document.xml><?xml version="1.0" encoding="utf-8"?>
-<w:document xmlns:wpc="http://schemas.microsoft.com/office/word/2010/wordprocessingCanvas" xmlns:cx="http://schemas.microsoft.com/office/drawing/2014/chartex" xmlns:mc="http://schemas.openxmlformats.org/markup-compatibility/2006" xmlns:o="urn:schemas-microsoft-com:office:office" xmlns:r="http://schemas.openxmlformats.org/officeDocument/2006/relationships" xmlns:m="http://schemas.openxmlformats.org/officeDocument/2006/math" xmlns:v="urn:schemas-microsoft-com:vml" xmlns:wp14="http://schemas.microsoft.com/office/word/2010/wordprocessingDrawing" xmlns:wp="http://schemas.openxmlformats.org/drawingml/2006/wordprocessingDrawing" xmlns:w10="urn:schemas-microsoft-com:office:word" xmlns:w="http://schemas.openxmlformats.org/wordprocessingml/2006/main" xmlns:w14="http://schemas.microsoft.com/office/word/2010/wordml" xmlns:w15="http://schemas.microsoft.com/office/word/2012/wordml" xmlns:w16se="http://schemas.microsoft.com/office/word/2015/wordml/symex" xmlns:wpg="http://schemas.microsoft.com/office/word/2010/wordprocessingGroup" xmlns:wpi="http://schemas.microsoft.com/office/word/2010/wordprocessingInk" xmlns:wne="http://schemas.microsoft.com/office/word/2006/wordml" xmlns:wps="http://schemas.microsoft.com/office/word/2010/wordprocessingShape" mc:Ignorable="w14 w15 w16se wp14">
+<w:document xmlns:wpc="http://schemas.microsoft.com/office/word/2010/wordprocessingCanvas" xmlns:cx="http://schemas.microsoft.com/office/drawing/2014/chartex" xmlns:cx1="http://schemas.microsoft.com/office/drawing/2015/9/8/chartex" xmlns:mc="http://schemas.openxmlformats.org/markup-compatibility/2006" xmlns:o="urn:schemas-microsoft-com:office:office" xmlns:r="http://schemas.openxmlformats.org/officeDocument/2006/relationships" xmlns:m="http://schemas.openxmlformats.org/officeDocument/2006/math" xmlns:v="urn:schemas-microsoft-com:vml" xmlns:wp14="http://schemas.microsoft.com/office/word/2010/wordprocessingDrawing" xmlns:wp="http://schemas.openxmlformats.org/drawingml/2006/wordprocessingDrawing" xmlns:w10="urn:schemas-microsoft-com:office:word" xmlns:w="http://schemas.openxmlformats.org/wordprocessingml/2006/main" xmlns:w14="http://schemas.microsoft.com/office/word/2010/wordml" xmlns:w15="http://schemas.microsoft.com/office/word/2012/wordml" xmlns:w16se="http://schemas.microsoft.com/office/word/2015/wordml/symex" xmlns:wpg="http://schemas.microsoft.com/office/word/2010/wordprocessingGroup" xmlns:wpi="http://schemas.microsoft.com/office/word/2010/wordprocessingInk" xmlns:wne="http://schemas.microsoft.com/office/word/2006/wordml" xmlns:wps="http://schemas.microsoft.com/office/word/2010/wordprocessingShape" mc:Ignorable="w14 w15 w16se wp14">
   <w:body>
     <w:sdt>
       <w:sdtPr>
@@ -14,7 +14,6 @@
           <w:docPartUnique/>
         </w:docPartObj>
       </w:sdtPr>
-      <w:sdtEndPr/>
       <w:sdtContent>
         <w:p>
           <w:pPr>
@@ -288,7 +287,6 @@
                             <w:dataBinding w:prefixMappings="xmlns:ns0='http://schemas.openxmlformats.org/officeDocument/2006/extended-properties' " w:xpath="/ns0:Properties[1]/ns0:Company[1]" w:storeItemID="{6668398D-A668-4E3E-A5EB-62B293D839F1}"/>
                             <w:text/>
                           </w:sdtPr>
-                          <w:sdtEndPr/>
                           <w:sdtContent>
                             <w:r>
                               <w:rPr>
@@ -374,7 +372,6 @@
                           <w:dataBinding w:prefixMappings="xmlns:ns0='http://purl.org/dc/elements/1.1/' xmlns:ns1='http://schemas.openxmlformats.org/package/2006/metadata/core-properties' " w:xpath="/ns1:coreProperties[1]/ns0:title[1]" w:storeItemID="{6C3C8BC8-F283-45AE-878A-BAB7291924A1}"/>
                           <w:text/>
                         </w:sdtPr>
-                        <w:sdtEndPr/>
                         <w:sdtContent>
                           <w:p>
                             <w:pPr>
@@ -3462,17 +3459,7 @@
                 <w:rFonts w:cs="Times New Roman"/>
                 <w:noProof/>
               </w:rPr>
-              <w:t>PHÂN TÍCH NGHIỆP VỤ, XÁ</w:t>
-            </w:r>
-            <w:bookmarkStart w:id="0" w:name="_GoBack"/>
-            <w:bookmarkEnd w:id="0"/>
-            <w:r>
-              <w:rPr>
-                <w:rStyle w:val="Hyperlink"/>
-                <w:rFonts w:cs="Times New Roman"/>
-                <w:noProof/>
-              </w:rPr>
-              <w:t>C ĐỊNH LOẠI CSDL</w:t>
+              <w:t>PHÂN TÍCH NGHIỆP VỤ, XÁC ĐỊNH LOẠI CSDL</w:t>
             </w:r>
             <w:r>
               <w:rPr>
@@ -3771,7 +3758,7 @@
         </w:rPr>
         <w:br w:type="page"/>
       </w:r>
-      <w:bookmarkStart w:id="1" w:name="_Toc72358437"/>
+      <w:bookmarkStart w:id="0" w:name="_Toc72358437"/>
       <w:r>
         <w:rPr>
           <w:rFonts w:ascii="Times New Roman" w:hAnsi="Times New Roman" w:cs="Times New Roman"/>
@@ -3785,7 +3772,7 @@
         </w:rPr>
         <w:t xml:space="preserve"> CỦA HTTT</w:t>
       </w:r>
-      <w:bookmarkEnd w:id="1"/>
+      <w:bookmarkEnd w:id="0"/>
     </w:p>
     <w:p>
       <w:pPr>
@@ -3952,7 +3939,6 @@
           <w:id w:val="923449765"/>
           <w:citation/>
         </w:sdtPr>
-        <w:sdtEndPr/>
         <w:sdtContent>
           <w:r>
             <w:rPr>
@@ -5092,7 +5078,7 @@
           <w:b w:val="0"/>
         </w:rPr>
       </w:pPr>
-      <w:bookmarkStart w:id="2" w:name="_Toc72358438"/>
+      <w:bookmarkStart w:id="1" w:name="_Toc72358438"/>
       <w:r>
         <w:rPr>
           <w:rFonts w:ascii="Times New Roman" w:hAnsi="Times New Roman" w:cs="Times New Roman"/>
@@ -5100,7 +5086,7 @@
         <w:lastRenderedPageBreak/>
         <w:t>MÔ TẢ YÊU CẦU HỆ THỐNG</w:t>
       </w:r>
-      <w:bookmarkEnd w:id="2"/>
+      <w:bookmarkEnd w:id="1"/>
     </w:p>
     <w:p>
       <w:pPr>
@@ -5541,6 +5527,214 @@
         <w:t xml:space="preserve"> Đăng bài viết</w:t>
       </w:r>
     </w:p>
+    <w:tbl>
+      <w:tblPr>
+        <w:tblStyle w:val="TableGrid"/>
+        <w:tblW w:w="0" w:type="auto"/>
+        <w:tblInd w:w="468" w:type="dxa"/>
+        <w:tblLook w:val="04A0" w:firstRow="1" w:lastRow="0" w:firstColumn="1" w:lastColumn="0" w:noHBand="0" w:noVBand="1"/>
+      </w:tblPr>
+      <w:tblGrid>
+        <w:gridCol w:w="2250"/>
+        <w:gridCol w:w="6858"/>
+      </w:tblGrid>
+      <w:tr>
+        <w:tc>
+          <w:tcPr>
+            <w:tcW w:w="2250" w:type="dxa"/>
+          </w:tcPr>
+          <w:p>
+            <w:pPr>
+              <w:ind w:firstLine="0"/>
+              <w:jc w:val="both"/>
+            </w:pPr>
+            <w:r>
+              <w:t>Ý nghĩa</w:t>
+            </w:r>
+          </w:p>
+        </w:tc>
+        <w:tc>
+          <w:tcPr>
+            <w:tcW w:w="6858" w:type="dxa"/>
+          </w:tcPr>
+          <w:p>
+            <w:pPr>
+              <w:ind w:firstLine="0"/>
+              <w:jc w:val="both"/>
+            </w:pPr>
+            <w:r>
+              <w:t>Người dùng có thể đăng nội dung để lưu lại và chia sẻ với bạn bè</w:t>
+            </w:r>
+          </w:p>
+        </w:tc>
+      </w:tr>
+      <w:tr>
+        <w:tc>
+          <w:tcPr>
+            <w:tcW w:w="2250" w:type="dxa"/>
+          </w:tcPr>
+          <w:p>
+            <w:pPr>
+              <w:ind w:firstLine="0"/>
+              <w:jc w:val="both"/>
+            </w:pPr>
+            <w:r>
+              <w:t>Đối tượ</w:t>
+            </w:r>
+            <w:r>
+              <w:t>ng tham gia</w:t>
+            </w:r>
+          </w:p>
+        </w:tc>
+        <w:tc>
+          <w:tcPr>
+            <w:tcW w:w="6858" w:type="dxa"/>
+          </w:tcPr>
+          <w:p>
+            <w:pPr>
+              <w:ind w:firstLine="0"/>
+              <w:jc w:val="both"/>
+            </w:pPr>
+            <w:r>
+              <w:t>User đang đăng nhập</w:t>
+            </w:r>
+            <w:r>
+              <w:t xml:space="preserve"> (A)</w:t>
+            </w:r>
+            <w:r>
+              <w:t>, User là bạn của User A (B)</w:t>
+            </w:r>
+          </w:p>
+        </w:tc>
+      </w:tr>
+      <w:tr>
+        <w:tc>
+          <w:tcPr>
+            <w:tcW w:w="2250" w:type="dxa"/>
+          </w:tcPr>
+          <w:p>
+            <w:pPr>
+              <w:ind w:firstLine="0"/>
+              <w:jc w:val="both"/>
+            </w:pPr>
+            <w:r>
+              <w:t>Trạng thái bắt đầu</w:t>
+            </w:r>
+          </w:p>
+        </w:tc>
+        <w:tc>
+          <w:tcPr>
+            <w:tcW w:w="6858" w:type="dxa"/>
+          </w:tcPr>
+          <w:p>
+            <w:pPr>
+              <w:ind w:firstLine="0"/>
+              <w:jc w:val="both"/>
+            </w:pPr>
+            <w:r>
+              <w:t>U</w:t>
+            </w:r>
+            <w:r>
+              <w:t xml:space="preserve">ser truy cập vào màn </w:t>
+            </w:r>
+            <w:r>
+              <w:t>profile sẽ nhìn thấy bài đăng của mình và bạn bè được sắp xếp theo thời gian</w:t>
+            </w:r>
+          </w:p>
+        </w:tc>
+      </w:tr>
+      <w:tr>
+        <w:tc>
+          <w:tcPr>
+            <w:tcW w:w="2250" w:type="dxa"/>
+          </w:tcPr>
+          <w:p>
+            <w:pPr>
+              <w:ind w:firstLine="0"/>
+              <w:jc w:val="both"/>
+            </w:pPr>
+            <w:r>
+              <w:t>Mô tả các bước</w:t>
+            </w:r>
+          </w:p>
+        </w:tc>
+        <w:tc>
+          <w:tcPr>
+            <w:tcW w:w="6858" w:type="dxa"/>
+          </w:tcPr>
+          <w:p>
+            <w:pPr>
+              <w:ind w:firstLine="0"/>
+              <w:jc w:val="both"/>
+            </w:pPr>
+            <w:r>
+              <w:t xml:space="preserve">Bước 1: </w:t>
+            </w:r>
+            <w:r>
+              <w:t>User A thực hiện truy cập vào màn hình thông tin cá nhận</w:t>
+            </w:r>
+          </w:p>
+          <w:p>
+            <w:pPr>
+              <w:ind w:firstLine="0"/>
+              <w:jc w:val="both"/>
+            </w:pPr>
+            <w:r>
+              <w:t>Bước 2:</w:t>
+            </w:r>
+            <w:r>
+              <w:t xml:space="preserve"> Thực hiện đăng bài</w:t>
+            </w:r>
+            <w:r>
+              <w:t xml:space="preserve"> </w:t>
+            </w:r>
+          </w:p>
+          <w:p>
+            <w:pPr>
+              <w:ind w:firstLine="0"/>
+              <w:jc w:val="both"/>
+            </w:pPr>
+            <w:r>
+              <w:t xml:space="preserve">Bước 3: User A </w:t>
+            </w:r>
+            <w:r>
+              <w:t>sẽ nhìn thấy được bài đăng của mình cũng như bài đăng của bạn bè.</w:t>
+            </w:r>
+          </w:p>
+        </w:tc>
+      </w:tr>
+      <w:tr>
+        <w:tc>
+          <w:tcPr>
+            <w:tcW w:w="2250" w:type="dxa"/>
+          </w:tcPr>
+          <w:p>
+            <w:pPr>
+              <w:ind w:firstLine="0"/>
+              <w:jc w:val="both"/>
+            </w:pPr>
+            <w:r>
+              <w:t>Kết quả</w:t>
+            </w:r>
+          </w:p>
+        </w:tc>
+        <w:tc>
+          <w:tcPr>
+            <w:tcW w:w="6858" w:type="dxa"/>
+          </w:tcPr>
+          <w:p>
+            <w:pPr>
+              <w:keepNext/>
+              <w:ind w:left="66" w:firstLine="0"/>
+              <w:jc w:val="both"/>
+            </w:pPr>
+            <w:r>
+              <w:t>User A nhìn thấy được bài vừa đăng, User B thấy được bài đăng của User A nếu User A và B là bạn bè.</w:t>
+            </w:r>
+          </w:p>
+        </w:tc>
+      </w:tr>
+    </w:tbl>
     <w:p>
       <w:pPr>
         <w:pStyle w:val="Heading2"/>
@@ -5774,6 +5968,7 @@
               <w:jc w:val="both"/>
             </w:pPr>
             <w:r>
+              <w:lastRenderedPageBreak/>
               <w:t>Cùng trường</w:t>
             </w:r>
           </w:p>
@@ -5812,6 +6007,7 @@
               <w:jc w:val="both"/>
             </w:pPr>
             <w:r>
+              <w:lastRenderedPageBreak/>
               <w:t>Kết quả</w:t>
             </w:r>
           </w:p>
@@ -6027,7 +6223,6 @@
               <w:jc w:val="both"/>
             </w:pPr>
             <w:r>
-              <w:lastRenderedPageBreak/>
               <w:t>Mô tả các bước</w:t>
             </w:r>
           </w:p>
@@ -6424,6 +6619,7 @@
               <w:jc w:val="both"/>
             </w:pPr>
             <w:r>
+              <w:lastRenderedPageBreak/>
               <w:t>5.2: Đi vào chi tiết bài đăng</w:t>
             </w:r>
           </w:p>
@@ -6464,6 +6660,7 @@
               <w:jc w:val="both"/>
             </w:pPr>
             <w:r>
+              <w:lastRenderedPageBreak/>
               <w:t>Kết quả</w:t>
             </w:r>
           </w:p>
@@ -6688,7 +6885,6 @@
               <w:jc w:val="both"/>
             </w:pPr>
             <w:r>
-              <w:lastRenderedPageBreak/>
               <w:t>Bước 2: User nhấn nút "Tìm kiếm"</w:t>
             </w:r>
           </w:p>
@@ -6732,7 +6928,6 @@
               <w:jc w:val="both"/>
             </w:pPr>
             <w:r>
-              <w:lastRenderedPageBreak/>
               <w:t>Kết quả</w:t>
             </w:r>
           </w:p>
@@ -6800,7 +6995,7 @@
           <w:szCs w:val="26"/>
         </w:rPr>
       </w:pPr>
-      <w:bookmarkStart w:id="3" w:name="_Toc72358439"/>
+      <w:bookmarkStart w:id="2" w:name="_Toc72358439"/>
       <w:r>
         <w:rPr>
           <w:rFonts w:ascii="Times New Roman" w:hAnsi="Times New Roman" w:cs="Times New Roman"/>
@@ -6814,7 +7009,7 @@
         </w:rPr>
         <w:t>XÁC ĐỊNH LOẠI CSDL</w:t>
       </w:r>
-      <w:bookmarkEnd w:id="3"/>
+      <w:bookmarkEnd w:id="2"/>
     </w:p>
     <w:p>
       <w:pPr>
@@ -6912,7 +7107,7 @@
         </w:rPr>
         <w:pict w14:anchorId="7DE45FCA">
           <v:shape id="_x0000_s1032" type="#_x0000_t202" style="position:absolute;left:0;text-align:left;margin-left:90.8pt;margin-top:409.15pt;width:288.85pt;height:.05pt;z-index:251660288;mso-position-horizontal-relative:text;mso-position-vertical-relative:text" stroked="f">
-            <v:textbox style="mso-fit-shape-to-text:t" inset="0,0,0,0">
+            <v:textbox style="mso-next-textbox:#_x0000_s1032;mso-fit-shape-to-text:t" inset="0,0,0,0">
               <w:txbxContent>
                 <w:p>
                   <w:pPr>
@@ -6922,8 +7117,8 @@
                       <w:sz w:val="26"/>
                     </w:rPr>
                   </w:pPr>
+                  <w:bookmarkStart w:id="3" w:name="_Ref72501270"/>
                   <w:bookmarkStart w:id="4" w:name="_Ref72501258"/>
-                  <w:bookmarkStart w:id="5" w:name="_Ref72501270"/>
                   <w:r>
                     <w:t xml:space="preserve">Hình  </w:t>
                   </w:r>
@@ -6935,7 +7130,7 @@
                       <w:t>B</w:t>
                     </w:r>
                   </w:fldSimple>
-                  <w:bookmarkEnd w:id="5"/>
+                  <w:bookmarkEnd w:id="3"/>
                   <w:r>
                     <w:t>: Sơ đồ hoạt động quy trình Kết bạn</w:t>
                   </w:r>
@@ -7045,7 +7240,22 @@
     </w:p>
     <w:p>
       <w:pPr>
+        <w:ind w:left="288"/>
+      </w:pPr>
+      <w:r>
+        <w:t>Sơ đồ hoạt động của quy trình đăng bài viết</w:t>
+      </w:r>
+      <w:r>
+        <w:t xml:space="preserve"> được mô tả như Hình C</w:t>
+      </w:r>
+      <w:r>
+        <w:t>:</w:t>
+      </w:r>
+    </w:p>
+    <w:p>
+      <w:pPr>
         <w:ind w:firstLine="0"/>
+        <w:jc w:val="center"/>
         <w:rPr>
           <w:rFonts w:eastAsiaTheme="majorEastAsia" w:cs="Times New Roman"/>
           <w:b/>
@@ -7055,40 +7265,15 @@
       </w:pPr>
       <w:r>
         <w:rPr>
-          <w:rFonts w:cs="Times New Roman"/>
-        </w:rPr>
-        <w:br w:type="page"/>
-      </w:r>
-    </w:p>
-    <w:p>
-      <w:pPr>
-        <w:pStyle w:val="Heading2"/>
-        <w:numPr>
-          <w:ilvl w:val="0"/>
-          <w:numId w:val="4"/>
-        </w:numPr>
-        <w:jc w:val="both"/>
-        <w:rPr>
-          <w:rFonts w:ascii="Times New Roman" w:hAnsi="Times New Roman" w:cs="Times New Roman"/>
-        </w:rPr>
-      </w:pPr>
-      <w:r>
-        <w:rPr>
-          <w:rFonts w:ascii="Times New Roman" w:hAnsi="Times New Roman" w:cs="Times New Roman"/>
-        </w:rPr>
-        <w:lastRenderedPageBreak/>
-        <w:t>Chức năng 3: Xem gợi ý kết bạn</w:t>
-      </w:r>
-    </w:p>
-    <w:p>
-      <w:pPr>
-        <w:ind w:firstLine="720"/>
-        <w:jc w:val="both"/>
-      </w:pPr>
-      <w:r>
+          <w:rFonts w:eastAsiaTheme="majorEastAsia" w:cs="Times New Roman"/>
+          <w:b/>
+          <w:noProof/>
+          <w:color w:val="365F91" w:themeColor="accent1" w:themeShade="BF"/>
+          <w:szCs w:val="26"/>
+        </w:rPr>
         <w:pict w14:anchorId="1539EFE8">
-          <v:shape id="_x0000_s1033" type="#_x0000_t202" style="position:absolute;left:0;text-align:left;margin-left:82.25pt;margin-top:294.05pt;width:303.75pt;height:23.8pt;z-index:251661312;mso-position-horizontal-relative:text;mso-position-vertical-relative:text" stroked="f">
-            <v:textbox style="mso-fit-shape-to-text:t" inset="0,0,0,0">
+          <v:shape id="_x0000_s1044" type="#_x0000_t202" style="position:absolute;left:0;text-align:left;margin-left:74.35pt;margin-top:172.45pt;width:303.75pt;height:23.8pt;z-index:251683328;mso-position-horizontal-relative:text;mso-position-vertical-relative:text" stroked="f">
+            <v:textbox style="mso-next-textbox:#_x0000_s1044;mso-fit-shape-to-text:t" inset="0,0,0,0">
               <w:txbxContent>
                 <w:p>
                   <w:pPr>
@@ -7098,7 +7283,6 @@
                       <w:sz w:val="26"/>
                     </w:rPr>
                   </w:pPr>
-                  <w:bookmarkStart w:id="6" w:name="_Ref72501566"/>
                   <w:r>
                     <w:t xml:space="preserve">Hình  </w:t>
                   </w:r>
@@ -7110,7 +7294,116 @@
                       <w:t>C</w:t>
                     </w:r>
                   </w:fldSimple>
-                  <w:bookmarkEnd w:id="6"/>
+                  <w:r>
+                    <w:t>: Sơ đồ hoạt động quy trình Đăng bài</w:t>
+                  </w:r>
+                </w:p>
+              </w:txbxContent>
+            </v:textbox>
+            <w10:wrap type="topAndBottom"/>
+          </v:shape>
+        </w:pict>
+      </w:r>
+      <w:r>
+        <w:rPr>
+          <w:rFonts w:cs="Times New Roman"/>
+          <w:noProof/>
+        </w:rPr>
+        <w:drawing>
+          <wp:inline distT="0" distB="0" distL="0" distR="0" wp14:anchorId="4DDD32B1" wp14:editId="4321D845">
+            <wp:extent cx="2265418" cy="2028825"/>
+            <wp:effectExtent l="0" t="0" r="0" b="0"/>
+            <wp:docPr id="5" name="Picture 5" descr="F:\SĐH\Kì_1\CSDLNC\document\CSDLNangCao\DoAnCaiDat\photos\dangBai.png"/>
+            <wp:cNvGraphicFramePr>
+              <a:graphicFrameLocks xmlns:a="http://schemas.openxmlformats.org/drawingml/2006/main" noChangeAspect="1"/>
+            </wp:cNvGraphicFramePr>
+            <a:graphic xmlns:a="http://schemas.openxmlformats.org/drawingml/2006/main">
+              <a:graphicData uri="http://schemas.openxmlformats.org/drawingml/2006/picture">
+                <pic:pic xmlns:pic="http://schemas.openxmlformats.org/drawingml/2006/picture">
+                  <pic:nvPicPr>
+                    <pic:cNvPr id="0" name="Picture 1" descr="F:\SĐH\Kì_1\CSDLNC\document\CSDLNangCao\DoAnCaiDat\photos\dangBai.png"/>
+                    <pic:cNvPicPr>
+                      <a:picLocks noChangeAspect="1" noChangeArrowheads="1"/>
+                    </pic:cNvPicPr>
+                  </pic:nvPicPr>
+                  <pic:blipFill>
+                    <a:blip r:embed="rId16" cstate="print">
+                      <a:extLst>
+                        <a:ext uri="{28A0092B-C50C-407E-A947-70E740481C1C}">
+                          <a14:useLocalDpi xmlns:a14="http://schemas.microsoft.com/office/drawing/2010/main" val="0"/>
+                        </a:ext>
+                      </a:extLst>
+                    </a:blip>
+                    <a:srcRect/>
+                    <a:stretch>
+                      <a:fillRect/>
+                    </a:stretch>
+                  </pic:blipFill>
+                  <pic:spPr bwMode="auto">
+                    <a:xfrm>
+                      <a:off x="0" y="0"/>
+                      <a:ext cx="2293867" cy="2054303"/>
+                    </a:xfrm>
+                    <a:prstGeom prst="rect">
+                      <a:avLst/>
+                    </a:prstGeom>
+                    <a:noFill/>
+                    <a:ln>
+                      <a:noFill/>
+                    </a:ln>
+                  </pic:spPr>
+                </pic:pic>
+              </a:graphicData>
+            </a:graphic>
+          </wp:inline>
+        </w:drawing>
+      </w:r>
+    </w:p>
+    <w:p>
+      <w:pPr>
+        <w:pStyle w:val="Heading2"/>
+        <w:numPr>
+          <w:ilvl w:val="0"/>
+          <w:numId w:val="4"/>
+        </w:numPr>
+        <w:jc w:val="both"/>
+        <w:rPr>
+          <w:rFonts w:ascii="Times New Roman" w:hAnsi="Times New Roman" w:cs="Times New Roman"/>
+        </w:rPr>
+      </w:pPr>
+      <w:r>
+        <w:rPr>
+          <w:rFonts w:ascii="Times New Roman" w:hAnsi="Times New Roman" w:cs="Times New Roman"/>
+        </w:rPr>
+        <w:t>Chức năng 3: Xem gợi ý kết bạn</w:t>
+      </w:r>
+    </w:p>
+    <w:p>
+      <w:pPr>
+        <w:ind w:firstLine="720"/>
+        <w:jc w:val="both"/>
+      </w:pPr>
+      <w:r>
+        <w:pict w14:anchorId="1539EFE8">
+          <v:shape id="_x0000_s1033" type="#_x0000_t202" style="position:absolute;left:0;text-align:left;margin-left:82.25pt;margin-top:294.05pt;width:303.75pt;height:23.8pt;z-index:251661312;mso-position-horizontal-relative:text;mso-position-vertical-relative:text" stroked="f">
+            <v:textbox style="mso-next-textbox:#_x0000_s1033;mso-fit-shape-to-text:t" inset="0,0,0,0">
+              <w:txbxContent>
+                <w:p>
+                  <w:pPr>
+                    <w:pStyle w:val="Caption"/>
+                    <w:rPr>
+                      <w:noProof/>
+                      <w:sz w:val="26"/>
+                    </w:rPr>
+                  </w:pPr>
+                  <w:bookmarkStart w:id="5" w:name="_Ref72501566"/>
+                  <w:r>
+                    <w:t xml:space="preserve">Hình  </w:t>
+                  </w:r>
+                  <w:bookmarkEnd w:id="5"/>
+                  <w:r>
+                    <w:t>D</w:t>
+                  </w:r>
                   <w:r>
                     <w:t>: Sơ đồ hoạt động quy trình Gợi ý kết bạn</w:t>
                   </w:r>
@@ -7122,6 +7415,9 @@
         </w:pict>
       </w:r>
       <w:r>
+        <w:rPr>
+          <w:noProof/>
+        </w:rPr>
         <w:drawing>
           <wp:anchor distT="0" distB="0" distL="114300" distR="114300" simplePos="0" relativeHeight="251638272" behindDoc="0" locked="0" layoutInCell="1" allowOverlap="1" wp14:anchorId="612D2F8F" wp14:editId="7AC3C60D">
             <wp:simplePos x="0" y="0"/>
@@ -7146,7 +7442,7 @@
                     <pic:cNvPicPr/>
                   </pic:nvPicPr>
                   <pic:blipFill>
-                    <a:blip r:embed="rId16">
+                    <a:blip r:embed="rId17">
                       <a:extLst>
                         <a:ext uri="{28A0092B-C50C-407E-A947-70E740481C1C}">
                           <a14:useLocalDpi xmlns:a14="http://schemas.microsoft.com/office/drawing/2010/main" val="0"/>
@@ -7203,7 +7499,7 @@
         <w:rPr>
           <w:noProof/>
         </w:rPr>
-        <w:t>C</w:t>
+        <w:t>D</w:t>
       </w:r>
       <w:r>
         <w:fldChar w:fldCharType="end"/>
@@ -7230,23 +7526,6 @@
         </w:rPr>
         <w:t>ới yêu cầu tìm những user có mối quan hệ với user hiện tại theo những tiêu chí đã chọn một cách hiệu quả nhất, ta chọn NoSQL graph database</w:t>
       </w:r>
-    </w:p>
-    <w:p>
-      <w:pPr>
-        <w:ind w:firstLine="0"/>
-      </w:pPr>
-      <w:r>
-        <w:br w:type="page"/>
-      </w:r>
-    </w:p>
-    <w:p>
-      <w:pPr>
-        <w:pStyle w:val="NoSpacing"/>
-        <w:ind w:left="450"/>
-        <w:rPr>
-          <w:rFonts w:ascii="Times New Roman" w:eastAsiaTheme="minorHAnsi" w:hAnsi="Times New Roman"/>
-        </w:rPr>
-      </w:pPr>
     </w:p>
     <w:p>
       <w:pPr>
@@ -7264,6 +7543,7 @@
         <w:rPr>
           <w:rFonts w:ascii="Times New Roman" w:hAnsi="Times New Roman" w:cs="Times New Roman"/>
         </w:rPr>
+        <w:lastRenderedPageBreak/>
         <w:t>Chức năng 4: Quản lý nhóm</w:t>
       </w:r>
     </w:p>
@@ -7307,19 +7587,14 @@
                   <w:pPr>
                     <w:pStyle w:val="Caption"/>
                   </w:pPr>
-                  <w:bookmarkStart w:id="7" w:name="_Ref72502093"/>
+                  <w:bookmarkStart w:id="6" w:name="_Ref72502093"/>
                   <w:r>
                     <w:t xml:space="preserve">Hình  </w:t>
                   </w:r>
-                  <w:fldSimple w:instr=" SEQ Hình_ \* ALPHABETIC ">
-                    <w:r>
-                      <w:rPr>
-                        <w:noProof/>
-                      </w:rPr>
-                      <w:t>D</w:t>
-                    </w:r>
-                  </w:fldSimple>
-                  <w:bookmarkEnd w:id="7"/>
+                  <w:r>
+                    <w:t>E</w:t>
+                  </w:r>
+                  <w:bookmarkEnd w:id="6"/>
                   <w:r>
                     <w:t>: Sơ đồ hoạt động quá trình tạo nhóm</w:t>
                   </w:r>
@@ -7359,7 +7634,7 @@
                     <pic:cNvPicPr/>
                   </pic:nvPicPr>
                   <pic:blipFill>
-                    <a:blip r:embed="rId17">
+                    <a:blip r:embed="rId18">
                       <a:extLst>
                         <a:ext uri="{28A0092B-C50C-407E-A947-70E740481C1C}">
                           <a14:useLocalDpi xmlns:a14="http://schemas.microsoft.com/office/drawing/2010/main" val="0"/>
@@ -7425,12 +7700,12 @@
         <w:rPr>
           <w:rFonts w:ascii="Times New Roman" w:eastAsiaTheme="minorHAnsi" w:hAnsi="Times New Roman"/>
         </w:rPr>
+        <w:instrText xml:space="preserve"> \* MERGEFORMAT </w:instrText>
       </w:r>
       <w:r>
         <w:rPr>
           <w:rFonts w:ascii="Times New Roman" w:eastAsiaTheme="minorHAnsi" w:hAnsi="Times New Roman"/>
         </w:rPr>
-        <w:instrText xml:space="preserve"> \* MERGEFORMAT </w:instrText>
       </w:r>
       <w:r>
         <w:rPr>
@@ -7445,7 +7720,7 @@
         <w:rPr>
           <w:noProof/>
         </w:rPr>
-        <w:t>D</w:t>
+        <w:t>E</w:t>
       </w:r>
       <w:r>
         <w:rPr>
@@ -7506,6 +7781,9 @@
         <w:t>a quy trình đăng bài trong nhóm</w:t>
       </w:r>
       <w:r>
+        <w:t xml:space="preserve"> </w:t>
+      </w:r>
+      <w:r>
         <w:t>như</w:t>
       </w:r>
       <w:r>
@@ -7524,7 +7802,16 @@
         <w:fldChar w:fldCharType="separate"/>
       </w:r>
       <w:r>
-        <w:t>Hình  E</w:t>
+        <w:t>Hình</w:t>
+      </w:r>
+      <w:r>
+        <w:t xml:space="preserve"> </w:t>
+      </w:r>
+      <w:r>
+        <w:t xml:space="preserve"> </w:t>
+      </w:r>
+      <w:r>
+        <w:t>F</w:t>
       </w:r>
       <w:r>
         <w:fldChar w:fldCharType="end"/>
@@ -7628,19 +7915,14 @@
                       <w:sz w:val="26"/>
                     </w:rPr>
                   </w:pPr>
-                  <w:bookmarkStart w:id="8" w:name="_Ref72502460"/>
+                  <w:bookmarkStart w:id="7" w:name="_Ref72502460"/>
                   <w:r>
                     <w:t xml:space="preserve">Hình  </w:t>
                   </w:r>
-                  <w:fldSimple w:instr=" SEQ Hình_ \* ALPHABETIC ">
-                    <w:r>
-                      <w:rPr>
-                        <w:noProof/>
-                      </w:rPr>
-                      <w:t>E</w:t>
-                    </w:r>
-                  </w:fldSimple>
-                  <w:bookmarkEnd w:id="8"/>
+                  <w:bookmarkEnd w:id="7"/>
+                  <w:r>
+                    <w:t>F</w:t>
+                  </w:r>
                   <w:r>
                     <w:t>: Sơ đồ hoạt động quá trình đăng bài trong nhóm</w:t>
                   </w:r>
@@ -7680,7 +7962,7 @@
                     <pic:cNvPicPr/>
                   </pic:nvPicPr>
                   <pic:blipFill>
-                    <a:blip r:embed="rId18">
+                    <a:blip r:embed="rId19">
                       <a:extLst>
                         <a:ext uri="{28A0092B-C50C-407E-A947-70E740481C1C}">
                           <a14:useLocalDpi xmlns:a14="http://schemas.microsoft.com/office/drawing/2010/main" val="0"/>
@@ -7789,7 +8071,7 @@
         </w:rPr>
         <w:pict w14:anchorId="74FF7518">
           <v:shape id="_x0000_s1036" type="#_x0000_t202" style="position:absolute;left:0;text-align:left;margin-left:107.5pt;margin-top:311.65pt;width:253pt;height:23.8pt;z-index:251664384;mso-position-horizontal-relative:text;mso-position-vertical-relative:text" stroked="f">
-            <v:textbox style="mso-fit-shape-to-text:t" inset="0,0,0,0">
+            <v:textbox style="mso-next-textbox:#_x0000_s1036;mso-fit-shape-to-text:t" inset="0,0,0,0">
               <w:txbxContent>
                 <w:p>
                   <w:pPr>
@@ -7802,14 +8084,9 @@
                   <w:r>
                     <w:t xml:space="preserve">Hình  </w:t>
                   </w:r>
-                  <w:fldSimple w:instr=" SEQ Hình_ \* ALPHABETIC ">
-                    <w:r>
-                      <w:rPr>
-                        <w:noProof/>
-                      </w:rPr>
-                      <w:t>F</w:t>
-                    </w:r>
-                  </w:fldSimple>
+                  <w:r>
+                    <w:t>G</w:t>
+                  </w:r>
                   <w:r>
                     <w:t>: Quy trình chức năng Tìm kiếm</w:t>
                   </w:r>
@@ -7848,7 +8125,7 @@
                     <pic:cNvPicPr/>
                   </pic:nvPicPr>
                   <pic:blipFill>
-                    <a:blip r:embed="rId19">
+                    <a:blip r:embed="rId20">
                       <a:extLst>
                         <a:ext uri="{28A0092B-C50C-407E-A947-70E740481C1C}">
                           <a14:useLocalDpi xmlns:a14="http://schemas.microsoft.com/office/drawing/2010/main" val="0"/>
@@ -7886,7 +8163,7 @@
         </w:rPr>
         <w:br w:type="page"/>
       </w:r>
-      <w:bookmarkStart w:id="9" w:name="_Toc72358440"/>
+      <w:bookmarkStart w:id="8" w:name="_Toc72358440"/>
       <w:r>
         <w:rPr>
           <w:rFonts w:ascii="Times New Roman" w:hAnsi="Times New Roman" w:cs="Times New Roman"/>
@@ -7894,7 +8171,7 @@
         <w:lastRenderedPageBreak/>
         <w:t>THIẾT KẾ LOẠI DỮ LIỆU PHÙ HỢP</w:t>
       </w:r>
-      <w:bookmarkEnd w:id="9"/>
+      <w:bookmarkEnd w:id="8"/>
     </w:p>
     <w:p>
       <w:pPr>
@@ -7908,7 +8185,7 @@
           <w:rFonts w:ascii="Times New Roman" w:hAnsi="Times New Roman" w:cs="Times New Roman"/>
         </w:rPr>
       </w:pPr>
-      <w:bookmarkStart w:id="10" w:name="_Toc72358441"/>
+      <w:bookmarkStart w:id="9" w:name="_Toc72358441"/>
       <w:r>
         <w:rPr>
           <w:rFonts w:ascii="Times New Roman" w:hAnsi="Times New Roman" w:cs="Times New Roman"/>
@@ -7931,7 +8208,7 @@
         </w:rPr>
         <w:pict w14:anchorId="01D703AC">
           <v:shape id="_x0000_s1042" type="#_x0000_t202" style="position:absolute;left:0;text-align:left;margin-left:130pt;margin-top:495.9pt;width:263pt;height:.05pt;z-index:251667456;mso-position-horizontal-relative:text;mso-position-vertical-relative:text" stroked="f">
-            <v:textbox style="mso-fit-shape-to-text:t" inset="0,0,0,0">
+            <v:textbox style="mso-next-textbox:#_x0000_s1042;mso-fit-shape-to-text:t" inset="0,0,0,0">
               <w:txbxContent>
                 <w:p>
                   <w:pPr>
@@ -7943,14 +8220,9 @@
                   <w:r>
                     <w:t xml:space="preserve">Hình  </w:t>
                   </w:r>
-                  <w:fldSimple w:instr=" SEQ Hình_ \* ALPHABETIC ">
-                    <w:r>
-                      <w:rPr>
-                        <w:noProof/>
-                      </w:rPr>
-                      <w:t>G</w:t>
-                    </w:r>
-                  </w:fldSimple>
+                  <w:r>
+                    <w:t>I</w:t>
+                  </w:r>
                   <w:r>
                     <w:t>: Mô hình Graph cho quy trình gợi ý</w:t>
                   </w:r>
@@ -7962,6 +8234,9 @@
         </w:pict>
       </w:r>
       <w:r>
+        <w:rPr>
+          <w:noProof/>
+        </w:rPr>
         <w:drawing>
           <wp:anchor distT="0" distB="0" distL="114300" distR="114300" simplePos="0" relativeHeight="251682304" behindDoc="0" locked="0" layoutInCell="1" allowOverlap="1" wp14:anchorId="75F5EAEB" wp14:editId="3A492525">
             <wp:simplePos x="0" y="0"/>
@@ -8000,7 +8275,7 @@
                     </pic:cNvPicPr>
                   </pic:nvPicPr>
                   <pic:blipFill>
-                    <a:blip r:embed="rId20">
+                    <a:blip r:embed="rId21">
                       <a:extLst>
                         <a:ext uri="{28A0092B-C50C-407E-A947-70E740481C1C}">
                           <a14:useLocalDpi xmlns:a14="http://schemas.microsoft.com/office/drawing/2010/main" val="0"/>
@@ -8047,19 +8322,14 @@
                       <w:sz w:val="26"/>
                     </w:rPr>
                   </w:pPr>
-                  <w:bookmarkStart w:id="11" w:name="_Ref72529130"/>
+                  <w:bookmarkStart w:id="10" w:name="_Ref72529130"/>
                   <w:r>
                     <w:t xml:space="preserve">Hình  </w:t>
                   </w:r>
-                  <w:fldSimple w:instr=" SEQ Hình_ \* ALPHABETIC ">
-                    <w:r>
-                      <w:rPr>
-                        <w:noProof/>
-                      </w:rPr>
-                      <w:t>H</w:t>
-                    </w:r>
-                  </w:fldSimple>
-                  <w:bookmarkEnd w:id="11"/>
+                  <w:bookmarkEnd w:id="10"/>
+                  <w:r>
+                    <w:t>H</w:t>
+                  </w:r>
                   <w:r>
                     <w:t>: Thiết kế CSDL cho quy trình Kết bạn</w:t>
                   </w:r>
@@ -8073,6 +8343,7 @@
       <w:r>
         <w:rPr>
           <w:rFonts w:ascii="Times New Roman" w:eastAsiaTheme="minorHAnsi" w:hAnsi="Times New Roman"/>
+          <w:noProof/>
         </w:rPr>
         <w:drawing>
           <wp:anchor distT="0" distB="0" distL="114300" distR="114300" simplePos="0" relativeHeight="251659776" behindDoc="0" locked="0" layoutInCell="1" allowOverlap="1" wp14:anchorId="71FCB655" wp14:editId="2322C3DA">
@@ -8098,7 +8369,7 @@
                     <pic:cNvPicPr/>
                   </pic:nvPicPr>
                   <pic:blipFill>
-                    <a:blip r:embed="rId21" cstate="print">
+                    <a:blip r:embed="rId22" cstate="print">
                       <a:extLst>
                         <a:ext uri="{28A0092B-C50C-407E-A947-70E740481C1C}">
                           <a14:useLocalDpi xmlns:a14="http://schemas.microsoft.com/office/drawing/2010/main" val="0"/>
@@ -8176,12 +8447,12 @@
         <w:rPr>
           <w:rFonts w:ascii="Times New Roman" w:eastAsiaTheme="minorHAnsi" w:hAnsi="Times New Roman"/>
         </w:rPr>
+        <w:instrText xml:space="preserve"> \* MERGEFORMAT </w:instrText>
       </w:r>
       <w:r>
         <w:rPr>
           <w:rFonts w:ascii="Times New Roman" w:eastAsiaTheme="minorHAnsi" w:hAnsi="Times New Roman"/>
         </w:rPr>
-        <w:instrText xml:space="preserve"> \* MERGEFORMAT </w:instrText>
       </w:r>
       <w:r>
         <w:rPr>
@@ -8536,7 +8807,7 @@
         </w:rPr>
         <w:pict w14:anchorId="6BB1F4F5">
           <v:shape id="_x0000_s1041" type="#_x0000_t202" style="position:absolute;left:0;text-align:left;margin-left:30.8pt;margin-top:211.5pt;width:440pt;height:.05pt;z-index:251666432;mso-position-horizontal-relative:text;mso-position-vertical-relative:text" stroked="f">
-            <v:textbox style="mso-fit-shape-to-text:t" inset="0,0,0,0">
+            <v:textbox style="mso-next-textbox:#_x0000_s1041;mso-fit-shape-to-text:t" inset="0,0,0,0">
               <w:txbxContent>
                 <w:p>
                   <w:pPr>
@@ -8548,14 +8819,9 @@
                   <w:r>
                     <w:t xml:space="preserve">Hình  </w:t>
                   </w:r>
-                  <w:fldSimple w:instr=" SEQ Hình_ \* ALPHABETIC ">
-                    <w:r>
-                      <w:rPr>
-                        <w:noProof/>
-                      </w:rPr>
-                      <w:t>I</w:t>
-                    </w:r>
-                  </w:fldSimple>
+                  <w:r>
+                    <w:t>J</w:t>
+                  </w:r>
                   <w:r>
                     <w:t>: Thiết kế CSDL cho quản lý nhóm</w:t>
                   </w:r>
@@ -8569,6 +8835,7 @@
       <w:r>
         <w:rPr>
           <w:rFonts w:ascii="Times New Roman" w:eastAsiaTheme="minorHAnsi" w:hAnsi="Times New Roman"/>
+          <w:noProof/>
         </w:rPr>
         <w:drawing>
           <wp:anchor distT="0" distB="0" distL="114300" distR="114300" simplePos="0" relativeHeight="251678208" behindDoc="0" locked="0" layoutInCell="1" allowOverlap="1" wp14:anchorId="463CED09" wp14:editId="07C039A5">
@@ -8594,7 +8861,7 @@
                     <pic:cNvPicPr/>
                   </pic:nvPicPr>
                   <pic:blipFill>
-                    <a:blip r:embed="rId22">
+                    <a:blip r:embed="rId23">
                       <a:extLst>
                         <a:ext uri="{28A0092B-C50C-407E-A947-70E740481C1C}">
                           <a14:useLocalDpi xmlns:a14="http://schemas.microsoft.com/office/drawing/2010/main" val="0"/>
@@ -8654,7 +8921,28 @@
     </w:p>
     <w:p>
       <w:pPr>
-        <w:ind w:firstLine="0"/>
+        <w:ind w:left="360" w:firstLine="0"/>
+        <w:rPr>
+          <w:rFonts w:cs="Times New Roman"/>
+        </w:rPr>
+      </w:pPr>
+      <w:r>
+        <w:rPr>
+          <w:rFonts w:cs="Times New Roman"/>
+        </w:rPr>
+        <w:t xml:space="preserve">Bảng thông tin user được sync từ cở sở dữ liệu quan hệ MySQL thông qua app Logstach giúp cải thiện tốc độ để tìm kiếm user thông qua tên. </w:t>
+      </w:r>
+      <w:r>
+        <w:rPr>
+          <w:rFonts w:cs="Times New Roman"/>
+        </w:rPr>
+        <w:t>Các field của user được mapping như sau:</w:t>
+      </w:r>
+    </w:p>
+    <w:p>
+      <w:pPr>
+        <w:ind w:left="360" w:firstLine="0"/>
+        <w:jc w:val="center"/>
         <w:rPr>
           <w:rFonts w:eastAsiaTheme="majorEastAsia" w:cs="Times New Roman"/>
           <w:b/>
@@ -8665,9 +8953,62 @@
       </w:pPr>
       <w:r>
         <w:rPr>
-          <w:rFonts w:cs="Times New Roman"/>
-        </w:rPr>
-        <w:br w:type="page"/>
+          <w:rFonts w:eastAsiaTheme="majorEastAsia" w:cs="Times New Roman"/>
+          <w:b/>
+          <w:noProof/>
+          <w:color w:val="365F91" w:themeColor="accent1" w:themeShade="BF"/>
+          <w:sz w:val="32"/>
+          <w:szCs w:val="32"/>
+        </w:rPr>
+        <w:lastRenderedPageBreak/>
+        <w:drawing>
+          <wp:inline distT="0" distB="0" distL="0" distR="0" wp14:anchorId="3E500970" wp14:editId="153DD7E5">
+            <wp:extent cx="2790701" cy="4036820"/>
+            <wp:effectExtent l="0" t="0" r="0" b="0"/>
+            <wp:docPr id="21" name="Picture 21" descr="C:\Users\TheKiet\Desktop\Untitled3456123.png"/>
+            <wp:cNvGraphicFramePr>
+              <a:graphicFrameLocks xmlns:a="http://schemas.openxmlformats.org/drawingml/2006/main" noChangeAspect="1"/>
+            </wp:cNvGraphicFramePr>
+            <a:graphic xmlns:a="http://schemas.openxmlformats.org/drawingml/2006/main">
+              <a:graphicData uri="http://schemas.openxmlformats.org/drawingml/2006/picture">
+                <pic:pic xmlns:pic="http://schemas.openxmlformats.org/drawingml/2006/picture">
+                  <pic:nvPicPr>
+                    <pic:cNvPr id="0" name="Picture 2" descr="C:\Users\TheKiet\Desktop\Untitled3456123.png"/>
+                    <pic:cNvPicPr>
+                      <a:picLocks noChangeAspect="1" noChangeArrowheads="1"/>
+                    </pic:cNvPicPr>
+                  </pic:nvPicPr>
+                  <pic:blipFill>
+                    <a:blip r:embed="rId24">
+                      <a:extLst>
+                        <a:ext uri="{28A0092B-C50C-407E-A947-70E740481C1C}">
+                          <a14:useLocalDpi xmlns:a14="http://schemas.microsoft.com/office/drawing/2010/main" val="0"/>
+                        </a:ext>
+                      </a:extLst>
+                    </a:blip>
+                    <a:srcRect/>
+                    <a:stretch>
+                      <a:fillRect/>
+                    </a:stretch>
+                  </pic:blipFill>
+                  <pic:spPr bwMode="auto">
+                    <a:xfrm>
+                      <a:off x="0" y="0"/>
+                      <a:ext cx="2795937" cy="4044394"/>
+                    </a:xfrm>
+                    <a:prstGeom prst="rect">
+                      <a:avLst/>
+                    </a:prstGeom>
+                    <a:noFill/>
+                    <a:ln>
+                      <a:noFill/>
+                    </a:ln>
+                  </pic:spPr>
+                </pic:pic>
+              </a:graphicData>
+            </a:graphic>
+          </wp:inline>
+        </w:drawing>
       </w:r>
     </w:p>
     <w:p>
@@ -8682,10 +9023,9 @@
         <w:rPr>
           <w:rFonts w:ascii="Times New Roman" w:hAnsi="Times New Roman" w:cs="Times New Roman"/>
         </w:rPr>
-        <w:lastRenderedPageBreak/>
         <w:t>CÀI ĐẶT CÁC CHỨC NĂNG HỆ THỐNG</w:t>
       </w:r>
-      <w:bookmarkEnd w:id="10"/>
+      <w:bookmarkEnd w:id="9"/>
     </w:p>
     <w:p>
       <w:pPr>
@@ -8792,7 +9132,6 @@
         <w:t>:</w:t>
       </w:r>
     </w:p>
-    <w:p/>
     <w:p>
       <w:pPr>
         <w:pStyle w:val="Heading2"/>
@@ -8858,25 +9197,101 @@
       </w:r>
     </w:p>
     <w:p>
-      <w:pPr>
-        <w:ind w:firstLine="720"/>
-      </w:pPr>
+      <w:r>
+        <w:rPr>
+          <w:noProof/>
+        </w:rPr>
+        <w:lastRenderedPageBreak/>
+        <w:drawing>
+          <wp:inline distT="0" distB="0" distL="0" distR="0" wp14:anchorId="1439D995" wp14:editId="0A5CE1A1">
+            <wp:extent cx="1510557" cy="2185060"/>
+            <wp:effectExtent l="0" t="0" r="0" b="0"/>
+            <wp:docPr id="22" name="Picture 22" descr="C:\Users\TheKiet\Desktop\Untitled3456123.png"/>
+            <wp:cNvGraphicFramePr>
+              <a:graphicFrameLocks xmlns:a="http://schemas.openxmlformats.org/drawingml/2006/main" noChangeAspect="1"/>
+            </wp:cNvGraphicFramePr>
+            <a:graphic xmlns:a="http://schemas.openxmlformats.org/drawingml/2006/main">
+              <a:graphicData uri="http://schemas.openxmlformats.org/drawingml/2006/picture">
+                <pic:pic xmlns:pic="http://schemas.openxmlformats.org/drawingml/2006/picture">
+                  <pic:nvPicPr>
+                    <pic:cNvPr id="0" name="Picture 3" descr="C:\Users\TheKiet\Desktop\Untitled3456123.png"/>
+                    <pic:cNvPicPr>
+                      <a:picLocks noChangeAspect="1" noChangeArrowheads="1"/>
+                    </pic:cNvPicPr>
+                  </pic:nvPicPr>
+                  <pic:blipFill>
+                    <a:blip r:embed="rId24" cstate="print">
+                      <a:extLst>
+                        <a:ext uri="{28A0092B-C50C-407E-A947-70E740481C1C}">
+                          <a14:useLocalDpi xmlns:a14="http://schemas.microsoft.com/office/drawing/2010/main" val="0"/>
+                        </a:ext>
+                      </a:extLst>
+                    </a:blip>
+                    <a:srcRect/>
+                    <a:stretch>
+                      <a:fillRect/>
+                    </a:stretch>
+                  </pic:blipFill>
+                  <pic:spPr bwMode="auto">
+                    <a:xfrm>
+                      <a:off x="0" y="0"/>
+                      <a:ext cx="1514752" cy="2191129"/>
+                    </a:xfrm>
+                    <a:prstGeom prst="rect">
+                      <a:avLst/>
+                    </a:prstGeom>
+                    <a:noFill/>
+                    <a:ln>
+                      <a:noFill/>
+                    </a:ln>
+                  </pic:spPr>
+                </pic:pic>
+              </a:graphicData>
+            </a:graphic>
+          </wp:inline>
+        </w:drawing>
+      </w:r>
+      <w:r>
+        <w:t xml:space="preserve"> </w:t>
+      </w:r>
     </w:p>
     <w:p>
-      <w:pPr>
-        <w:pStyle w:val="Heading2"/>
-        <w:ind w:left="720"/>
-        <w:jc w:val="both"/>
-        <w:rPr>
-          <w:rFonts w:ascii="Times New Roman" w:hAnsi="Times New Roman" w:cs="Times New Roman"/>
-        </w:rPr>
-      </w:pPr>
+      <w:r>
+        <w:t xml:space="preserve">Chi tiết mapping: </w:t>
+      </w:r>
+      <w:r>
+        <w:object w:dxaOrig="1543" w:dyaOrig="995" w14:anchorId="0CF38FCA">
+          <v:shapetype id="_x0000_t75" coordsize="21600,21600" o:spt="75" o:preferrelative="t" path="m@4@5l@4@11@9@11@9@5xe" filled="f" stroked="f">
+            <v:stroke joinstyle="miter"/>
+            <v:formulas>
+              <v:f eqn="if lineDrawn pixelLineWidth 0"/>
+              <v:f eqn="sum @0 1 0"/>
+              <v:f eqn="sum 0 0 @1"/>
+              <v:f eqn="prod @2 1 2"/>
+              <v:f eqn="prod @3 21600 pixelWidth"/>
+              <v:f eqn="prod @3 21600 pixelHeight"/>
+              <v:f eqn="sum @0 0 1"/>
+              <v:f eqn="prod @6 1 2"/>
+              <v:f eqn="prod @7 21600 pixelWidth"/>
+              <v:f eqn="sum @8 21600 0"/>
+              <v:f eqn="prod @7 21600 pixelHeight"/>
+              <v:f eqn="sum @10 21600 0"/>
+            </v:formulas>
+            <v:path o:extrusionok="f" gradientshapeok="t" o:connecttype="rect"/>
+            <o:lock v:ext="edit" aspectratio="t"/>
+          </v:shapetype>
+          <v:shape id="_x0000_i1035" type="#_x0000_t75" style="width:35.55pt;height:22.45pt" o:ole="">
+            <v:imagedata r:id="rId25" o:title=""/>
+          </v:shape>
+          <o:OLEObject Type="Embed" ProgID="Package" ShapeID="_x0000_i1035" DrawAspect="Icon" ObjectID="_1683181198" r:id="rId26"/>
+        </w:object>
+      </w:r>
+      <w:bookmarkStart w:id="11" w:name="_GoBack"/>
+      <w:bookmarkEnd w:id="11"/>
     </w:p>
     <w:p>
       <w:pPr>
-        <w:rPr>
-          <w:rFonts w:cs="Times New Roman"/>
-        </w:rPr>
+        <w:ind w:firstLine="720"/>
       </w:pPr>
     </w:p>
     <w:p>
@@ -8888,6 +9303,14 @@
     </w:p>
     <w:p>
       <w:pPr>
+        <w:rPr>
+          <w:rFonts w:cs="Times New Roman"/>
+        </w:rPr>
+      </w:pPr>
+    </w:p>
+    <w:p>
+      <w:pPr>
+        <w:ind w:firstLine="0"/>
         <w:rPr>
           <w:rFonts w:eastAsiaTheme="majorEastAsia" w:cs="Times New Roman"/>
           <w:b/>
@@ -8908,7 +9331,8 @@
     <w:sdt>
       <w:sdtPr>
         <w:rPr>
-          <w:rFonts w:eastAsiaTheme="minorHAnsi" w:cstheme="minorBidi"/>
+          <w:rFonts w:ascii="Times New Roman" w:eastAsiaTheme="minorHAnsi" w:hAnsi="Times New Roman" w:cstheme="minorBidi"/>
+          <w:b w:val="0"/>
           <w:color w:val="auto"/>
           <w:sz w:val="26"/>
           <w:szCs w:val="22"/>
@@ -8919,17 +9343,12 @@
           <w:docPartUnique/>
         </w:docPartObj>
       </w:sdtPr>
-      <w:sdtEndPr>
-        <w:rPr>
-          <w:rFonts w:ascii="Times New Roman" w:hAnsi="Times New Roman"/>
-          <w:b w:val="0"/>
-        </w:rPr>
-      </w:sdtEndPr>
       <w:sdtContent>
         <w:sdt>
           <w:sdtPr>
             <w:rPr>
-              <w:rFonts w:eastAsiaTheme="minorHAnsi" w:cstheme="minorBidi"/>
+              <w:rFonts w:ascii="Times New Roman" w:eastAsiaTheme="minorHAnsi" w:hAnsi="Times New Roman" w:cstheme="minorBidi"/>
+              <w:b w:val="0"/>
               <w:color w:val="auto"/>
               <w:sz w:val="26"/>
               <w:szCs w:val="22"/>
@@ -8937,12 +9356,6 @@
             <w:id w:val="-573587230"/>
             <w:bibliography/>
           </w:sdtPr>
-          <w:sdtEndPr>
-            <w:rPr>
-              <w:rFonts w:ascii="Times New Roman" w:hAnsi="Times New Roman"/>
-              <w:b w:val="0"/>
-            </w:rPr>
-          </w:sdtEndPr>
           <w:sdtContent>
             <w:p>
               <w:pPr>
@@ -9115,8 +9528,8 @@
       </w:pPr>
     </w:p>
     <w:sectPr>
-      <w:headerReference w:type="first" r:id="rId23"/>
-      <w:footerReference w:type="first" r:id="rId24"/>
+      <w:headerReference w:type="first" r:id="rId27"/>
+      <w:footerReference w:type="first" r:id="rId28"/>
       <w:pgSz w:w="12240" w:h="15840"/>
       <w:pgMar w:top="1440" w:right="1440" w:bottom="1440" w:left="1440" w:header="720" w:footer="720" w:gutter="0"/>
       <w:pgNumType w:start="0"/>
@@ -9129,7 +9542,7 @@
 </file>
 
 <file path=word/endnotes.xml><?xml version="1.0" encoding="utf-8"?>
-<w:endnotes xmlns:wpc="http://schemas.microsoft.com/office/word/2010/wordprocessingCanvas" xmlns:cx="http://schemas.microsoft.com/office/drawing/2014/chartex" xmlns:mc="http://schemas.openxmlformats.org/markup-compatibility/2006" xmlns:o="urn:schemas-microsoft-com:office:office" xmlns:r="http://schemas.openxmlformats.org/officeDocument/2006/relationships" xmlns:m="http://schemas.openxmlformats.org/officeDocument/2006/math" xmlns:v="urn:schemas-microsoft-com:vml" xmlns:wp14="http://schemas.microsoft.com/office/word/2010/wordprocessingDrawing" xmlns:wp="http://schemas.openxmlformats.org/drawingml/2006/wordprocessingDrawing" xmlns:w10="urn:schemas-microsoft-com:office:word" xmlns:w="http://schemas.openxmlformats.org/wordprocessingml/2006/main" xmlns:w14="http://schemas.microsoft.com/office/word/2010/wordml" xmlns:w15="http://schemas.microsoft.com/office/word/2012/wordml" xmlns:w16se="http://schemas.microsoft.com/office/word/2015/wordml/symex" xmlns:wpg="http://schemas.microsoft.com/office/word/2010/wordprocessingGroup" xmlns:wpi="http://schemas.microsoft.com/office/word/2010/wordprocessingInk" xmlns:wne="http://schemas.microsoft.com/office/word/2006/wordml" xmlns:wps="http://schemas.microsoft.com/office/word/2010/wordprocessingShape" mc:Ignorable="w14 w15 w16se wp14">
+<w:endnotes xmlns:wpc="http://schemas.microsoft.com/office/word/2010/wordprocessingCanvas" xmlns:cx="http://schemas.microsoft.com/office/drawing/2014/chartex" xmlns:cx1="http://schemas.microsoft.com/office/drawing/2015/9/8/chartex" xmlns:mc="http://schemas.openxmlformats.org/markup-compatibility/2006" xmlns:o="urn:schemas-microsoft-com:office:office" xmlns:r="http://schemas.openxmlformats.org/officeDocument/2006/relationships" xmlns:m="http://schemas.openxmlformats.org/officeDocument/2006/math" xmlns:v="urn:schemas-microsoft-com:vml" xmlns:wp14="http://schemas.microsoft.com/office/word/2010/wordprocessingDrawing" xmlns:wp="http://schemas.openxmlformats.org/drawingml/2006/wordprocessingDrawing" xmlns:w10="urn:schemas-microsoft-com:office:word" xmlns:w="http://schemas.openxmlformats.org/wordprocessingml/2006/main" xmlns:w14="http://schemas.microsoft.com/office/word/2010/wordml" xmlns:w15="http://schemas.microsoft.com/office/word/2012/wordml" xmlns:w16se="http://schemas.microsoft.com/office/word/2015/wordml/symex" xmlns:wpg="http://schemas.microsoft.com/office/word/2010/wordprocessingGroup" xmlns:wpi="http://schemas.microsoft.com/office/word/2010/wordprocessingInk" xmlns:wne="http://schemas.microsoft.com/office/word/2006/wordml" xmlns:wps="http://schemas.microsoft.com/office/word/2010/wordprocessingShape" mc:Ignorable="w14 w15 w16se wp14">
   <w:endnote w:type="separator" w:id="-1">
     <w:p>
       <w:pPr>
@@ -9154,7 +9567,7 @@
 </file>
 
 <file path=word/footer1.xml><?xml version="1.0" encoding="utf-8"?>
-<w:ftr xmlns:wpc="http://schemas.microsoft.com/office/word/2010/wordprocessingCanvas" xmlns:cx="http://schemas.microsoft.com/office/drawing/2014/chartex" xmlns:mc="http://schemas.openxmlformats.org/markup-compatibility/2006" xmlns:o="urn:schemas-microsoft-com:office:office" xmlns:r="http://schemas.openxmlformats.org/officeDocument/2006/relationships" xmlns:m="http://schemas.openxmlformats.org/officeDocument/2006/math" xmlns:v="urn:schemas-microsoft-com:vml" xmlns:wp14="http://schemas.microsoft.com/office/word/2010/wordprocessingDrawing" xmlns:wp="http://schemas.openxmlformats.org/drawingml/2006/wordprocessingDrawing" xmlns:w10="urn:schemas-microsoft-com:office:word" xmlns:w="http://schemas.openxmlformats.org/wordprocessingml/2006/main" xmlns:w14="http://schemas.microsoft.com/office/word/2010/wordml" xmlns:w15="http://schemas.microsoft.com/office/word/2012/wordml" xmlns:w16se="http://schemas.microsoft.com/office/word/2015/wordml/symex" xmlns:wpg="http://schemas.microsoft.com/office/word/2010/wordprocessingGroup" xmlns:wpi="http://schemas.microsoft.com/office/word/2010/wordprocessingInk" xmlns:wne="http://schemas.microsoft.com/office/word/2006/wordml" xmlns:wps="http://schemas.microsoft.com/office/word/2010/wordprocessingShape" mc:Ignorable="w14 w15 w16se wp14">
+<w:ftr xmlns:wpc="http://schemas.microsoft.com/office/word/2010/wordprocessingCanvas" xmlns:cx="http://schemas.microsoft.com/office/drawing/2014/chartex" xmlns:cx1="http://schemas.microsoft.com/office/drawing/2015/9/8/chartex" xmlns:mc="http://schemas.openxmlformats.org/markup-compatibility/2006" xmlns:o="urn:schemas-microsoft-com:office:office" xmlns:r="http://schemas.openxmlformats.org/officeDocument/2006/relationships" xmlns:m="http://schemas.openxmlformats.org/officeDocument/2006/math" xmlns:v="urn:schemas-microsoft-com:vml" xmlns:wp14="http://schemas.microsoft.com/office/word/2010/wordprocessingDrawing" xmlns:wp="http://schemas.openxmlformats.org/drawingml/2006/wordprocessingDrawing" xmlns:w10="urn:schemas-microsoft-com:office:word" xmlns:w="http://schemas.openxmlformats.org/wordprocessingml/2006/main" xmlns:w14="http://schemas.microsoft.com/office/word/2010/wordml" xmlns:w15="http://schemas.microsoft.com/office/word/2012/wordml" xmlns:w16se="http://schemas.microsoft.com/office/word/2015/wordml/symex" xmlns:wpg="http://schemas.microsoft.com/office/word/2010/wordprocessingGroup" xmlns:wpi="http://schemas.microsoft.com/office/word/2010/wordprocessingInk" xmlns:wne="http://schemas.microsoft.com/office/word/2006/wordml" xmlns:wps="http://schemas.microsoft.com/office/word/2010/wordprocessingShape" mc:Ignorable="w14 w15 w16se wp14">
   <w:tbl>
     <w:tblPr>
       <w:tblW w:w="5000" w:type="pct"/>
@@ -9306,7 +9719,7 @@
               <w:sz w:val="18"/>
               <w:szCs w:val="18"/>
             </w:rPr>
-            <w:t>2</w:t>
+            <w:t>16</w:t>
           </w:r>
           <w:r>
             <w:rPr>
@@ -9331,7 +9744,7 @@
 </file>
 
 <file path=word/footer2.xml><?xml version="1.0" encoding="utf-8"?>
-<w:ftr xmlns:wpc="http://schemas.microsoft.com/office/word/2010/wordprocessingCanvas" xmlns:cx="http://schemas.microsoft.com/office/drawing/2014/chartex" xmlns:mc="http://schemas.openxmlformats.org/markup-compatibility/2006" xmlns:o="urn:schemas-microsoft-com:office:office" xmlns:r="http://schemas.openxmlformats.org/officeDocument/2006/relationships" xmlns:m="http://schemas.openxmlformats.org/officeDocument/2006/math" xmlns:v="urn:schemas-microsoft-com:vml" xmlns:wp14="http://schemas.microsoft.com/office/word/2010/wordprocessingDrawing" xmlns:wp="http://schemas.openxmlformats.org/drawingml/2006/wordprocessingDrawing" xmlns:w10="urn:schemas-microsoft-com:office:word" xmlns:w="http://schemas.openxmlformats.org/wordprocessingml/2006/main" xmlns:w14="http://schemas.microsoft.com/office/word/2010/wordml" xmlns:w15="http://schemas.microsoft.com/office/word/2012/wordml" xmlns:w16se="http://schemas.microsoft.com/office/word/2015/wordml/symex" xmlns:wpg="http://schemas.microsoft.com/office/word/2010/wordprocessingGroup" xmlns:wpi="http://schemas.microsoft.com/office/word/2010/wordprocessingInk" xmlns:wne="http://schemas.microsoft.com/office/word/2006/wordml" xmlns:wps="http://schemas.microsoft.com/office/word/2010/wordprocessingShape" mc:Ignorable="w14 w15 w16se wp14">
+<w:ftr xmlns:wpc="http://schemas.microsoft.com/office/word/2010/wordprocessingCanvas" xmlns:cx="http://schemas.microsoft.com/office/drawing/2014/chartex" xmlns:cx1="http://schemas.microsoft.com/office/drawing/2015/9/8/chartex" xmlns:mc="http://schemas.openxmlformats.org/markup-compatibility/2006" xmlns:o="urn:schemas-microsoft-com:office:office" xmlns:r="http://schemas.openxmlformats.org/officeDocument/2006/relationships" xmlns:m="http://schemas.openxmlformats.org/officeDocument/2006/math" xmlns:v="urn:schemas-microsoft-com:vml" xmlns:wp14="http://schemas.microsoft.com/office/word/2010/wordprocessingDrawing" xmlns:wp="http://schemas.openxmlformats.org/drawingml/2006/wordprocessingDrawing" xmlns:w10="urn:schemas-microsoft-com:office:word" xmlns:w="http://schemas.openxmlformats.org/wordprocessingml/2006/main" xmlns:w14="http://schemas.microsoft.com/office/word/2010/wordml" xmlns:w15="http://schemas.microsoft.com/office/word/2012/wordml" xmlns:w16se="http://schemas.microsoft.com/office/word/2015/wordml/symex" xmlns:wpg="http://schemas.microsoft.com/office/word/2010/wordprocessingGroup" xmlns:wpi="http://schemas.microsoft.com/office/word/2010/wordprocessingInk" xmlns:wne="http://schemas.microsoft.com/office/word/2006/wordml" xmlns:wps="http://schemas.microsoft.com/office/word/2010/wordprocessingShape" mc:Ignorable="w14 w15 w16se wp14">
   <w:tbl>
     <w:tblPr>
       <w:tblW w:w="5000" w:type="pct"/>
@@ -9423,7 +9836,6 @@
           <w:dataBinding w:prefixMappings="xmlns:ns0='http://purl.org/dc/elements/1.1/' xmlns:ns1='http://schemas.openxmlformats.org/package/2006/metadata/core-properties' " w:xpath="/ns1:coreProperties[1]/ns0:creator[1]" w:storeItemID="{6C3C8BC8-F283-45AE-878A-BAB7291924A1}"/>
           <w:text/>
         </w:sdtPr>
-        <w:sdtEndPr/>
         <w:sdtContent>
           <w:tc>
             <w:tcPr>
@@ -9536,7 +9948,7 @@
 </file>
 
 <file path=word/footer3.xml><?xml version="1.0" encoding="utf-8"?>
-<w:ftr xmlns:wpc="http://schemas.microsoft.com/office/word/2010/wordprocessingCanvas" xmlns:cx="http://schemas.microsoft.com/office/drawing/2014/chartex" xmlns:mc="http://schemas.openxmlformats.org/markup-compatibility/2006" xmlns:o="urn:schemas-microsoft-com:office:office" xmlns:r="http://schemas.openxmlformats.org/officeDocument/2006/relationships" xmlns:m="http://schemas.openxmlformats.org/officeDocument/2006/math" xmlns:v="urn:schemas-microsoft-com:vml" xmlns:wp14="http://schemas.microsoft.com/office/word/2010/wordprocessingDrawing" xmlns:wp="http://schemas.openxmlformats.org/drawingml/2006/wordprocessingDrawing" xmlns:w10="urn:schemas-microsoft-com:office:word" xmlns:w="http://schemas.openxmlformats.org/wordprocessingml/2006/main" xmlns:w14="http://schemas.microsoft.com/office/word/2010/wordml" xmlns:w15="http://schemas.microsoft.com/office/word/2012/wordml" xmlns:w16se="http://schemas.microsoft.com/office/word/2015/wordml/symex" xmlns:wpg="http://schemas.microsoft.com/office/word/2010/wordprocessingGroup" xmlns:wpi="http://schemas.microsoft.com/office/word/2010/wordprocessingInk" xmlns:wne="http://schemas.microsoft.com/office/word/2006/wordml" xmlns:wps="http://schemas.microsoft.com/office/word/2010/wordprocessingShape" mc:Ignorable="w14 w15 w16se wp14">
+<w:ftr xmlns:wpc="http://schemas.microsoft.com/office/word/2010/wordprocessingCanvas" xmlns:cx="http://schemas.microsoft.com/office/drawing/2014/chartex" xmlns:cx1="http://schemas.microsoft.com/office/drawing/2015/9/8/chartex" xmlns:mc="http://schemas.openxmlformats.org/markup-compatibility/2006" xmlns:o="urn:schemas-microsoft-com:office:office" xmlns:r="http://schemas.openxmlformats.org/officeDocument/2006/relationships" xmlns:m="http://schemas.openxmlformats.org/officeDocument/2006/math" xmlns:v="urn:schemas-microsoft-com:vml" xmlns:wp14="http://schemas.microsoft.com/office/word/2010/wordprocessingDrawing" xmlns:wp="http://schemas.openxmlformats.org/drawingml/2006/wordprocessingDrawing" xmlns:w10="urn:schemas-microsoft-com:office:word" xmlns:w="http://schemas.openxmlformats.org/wordprocessingml/2006/main" xmlns:w14="http://schemas.microsoft.com/office/word/2010/wordml" xmlns:w15="http://schemas.microsoft.com/office/word/2012/wordml" xmlns:w16se="http://schemas.microsoft.com/office/word/2015/wordml/symex" xmlns:wpg="http://schemas.microsoft.com/office/word/2010/wordprocessingGroup" xmlns:wpi="http://schemas.microsoft.com/office/word/2010/wordprocessingInk" xmlns:wne="http://schemas.microsoft.com/office/word/2006/wordml" xmlns:wps="http://schemas.microsoft.com/office/word/2010/wordprocessingShape" mc:Ignorable="w14 w15 w16se wp14">
   <w:tbl>
     <w:tblPr>
       <w:tblW w:w="5000" w:type="pct"/>
@@ -9628,7 +10040,6 @@
           <w:dataBinding w:prefixMappings="xmlns:ns0='http://purl.org/dc/elements/1.1/' xmlns:ns1='http://schemas.openxmlformats.org/package/2006/metadata/core-properties' " w:xpath="/ns1:coreProperties[1]/ns0:creator[1]" w:storeItemID="{6C3C8BC8-F283-45AE-878A-BAB7291924A1}"/>
           <w:text/>
         </w:sdtPr>
-        <w:sdtEndPr/>
         <w:sdtContent>
           <w:tc>
             <w:tcPr>
@@ -9741,7 +10152,7 @@
 </file>
 
 <file path=word/footnotes.xml><?xml version="1.0" encoding="utf-8"?>
-<w:footnotes xmlns:wpc="http://schemas.microsoft.com/office/word/2010/wordprocessingCanvas" xmlns:cx="http://schemas.microsoft.com/office/drawing/2014/chartex" xmlns:mc="http://schemas.openxmlformats.org/markup-compatibility/2006" xmlns:o="urn:schemas-microsoft-com:office:office" xmlns:r="http://schemas.openxmlformats.org/officeDocument/2006/relationships" xmlns:m="http://schemas.openxmlformats.org/officeDocument/2006/math" xmlns:v="urn:schemas-microsoft-com:vml" xmlns:wp14="http://schemas.microsoft.com/office/word/2010/wordprocessingDrawing" xmlns:wp="http://schemas.openxmlformats.org/drawingml/2006/wordprocessingDrawing" xmlns:w10="urn:schemas-microsoft-com:office:word" xmlns:w="http://schemas.openxmlformats.org/wordprocessingml/2006/main" xmlns:w14="http://schemas.microsoft.com/office/word/2010/wordml" xmlns:w15="http://schemas.microsoft.com/office/word/2012/wordml" xmlns:w16se="http://schemas.microsoft.com/office/word/2015/wordml/symex" xmlns:wpg="http://schemas.microsoft.com/office/word/2010/wordprocessingGroup" xmlns:wpi="http://schemas.microsoft.com/office/word/2010/wordprocessingInk" xmlns:wne="http://schemas.microsoft.com/office/word/2006/wordml" xmlns:wps="http://schemas.microsoft.com/office/word/2010/wordprocessingShape" mc:Ignorable="w14 w15 w16se wp14">
+<w:footnotes xmlns:wpc="http://schemas.microsoft.com/office/word/2010/wordprocessingCanvas" xmlns:cx="http://schemas.microsoft.com/office/drawing/2014/chartex" xmlns:cx1="http://schemas.microsoft.com/office/drawing/2015/9/8/chartex" xmlns:mc="http://schemas.openxmlformats.org/markup-compatibility/2006" xmlns:o="urn:schemas-microsoft-com:office:office" xmlns:r="http://schemas.openxmlformats.org/officeDocument/2006/relationships" xmlns:m="http://schemas.openxmlformats.org/officeDocument/2006/math" xmlns:v="urn:schemas-microsoft-com:vml" xmlns:wp14="http://schemas.microsoft.com/office/word/2010/wordprocessingDrawing" xmlns:wp="http://schemas.openxmlformats.org/drawingml/2006/wordprocessingDrawing" xmlns:w10="urn:schemas-microsoft-com:office:word" xmlns:w="http://schemas.openxmlformats.org/wordprocessingml/2006/main" xmlns:w14="http://schemas.microsoft.com/office/word/2010/wordml" xmlns:w15="http://schemas.microsoft.com/office/word/2012/wordml" xmlns:w16se="http://schemas.microsoft.com/office/word/2015/wordml/symex" xmlns:wpg="http://schemas.microsoft.com/office/word/2010/wordprocessingGroup" xmlns:wpi="http://schemas.microsoft.com/office/word/2010/wordprocessingInk" xmlns:wne="http://schemas.microsoft.com/office/word/2006/wordml" xmlns:wps="http://schemas.microsoft.com/office/word/2010/wordprocessingShape" mc:Ignorable="w14 w15 w16se wp14">
   <w:footnote w:type="separator" w:id="-1">
     <w:p>
       <w:pPr>
@@ -9766,7 +10177,7 @@
 </file>
 
 <file path=word/header1.xml><?xml version="1.0" encoding="utf-8"?>
-<w:hdr xmlns:wpc="http://schemas.microsoft.com/office/word/2010/wordprocessingCanvas" xmlns:cx="http://schemas.microsoft.com/office/drawing/2014/chartex" xmlns:mc="http://schemas.openxmlformats.org/markup-compatibility/2006" xmlns:o="urn:schemas-microsoft-com:office:office" xmlns:r="http://schemas.openxmlformats.org/officeDocument/2006/relationships" xmlns:m="http://schemas.openxmlformats.org/officeDocument/2006/math" xmlns:v="urn:schemas-microsoft-com:vml" xmlns:wp14="http://schemas.microsoft.com/office/word/2010/wordprocessingDrawing" xmlns:wp="http://schemas.openxmlformats.org/drawingml/2006/wordprocessingDrawing" xmlns:w10="urn:schemas-microsoft-com:office:word" xmlns:w="http://schemas.openxmlformats.org/wordprocessingml/2006/main" xmlns:w14="http://schemas.microsoft.com/office/word/2010/wordml" xmlns:w15="http://schemas.microsoft.com/office/word/2012/wordml" xmlns:w16se="http://schemas.microsoft.com/office/word/2015/wordml/symex" xmlns:wpg="http://schemas.microsoft.com/office/word/2010/wordprocessingGroup" xmlns:wpi="http://schemas.microsoft.com/office/word/2010/wordprocessingInk" xmlns:wne="http://schemas.microsoft.com/office/word/2006/wordml" xmlns:wps="http://schemas.microsoft.com/office/word/2010/wordprocessingShape" mc:Ignorable="w14 w15 w16se wp14">
+<w:hdr xmlns:wpc="http://schemas.microsoft.com/office/word/2010/wordprocessingCanvas" xmlns:cx="http://schemas.microsoft.com/office/drawing/2014/chartex" xmlns:cx1="http://schemas.microsoft.com/office/drawing/2015/9/8/chartex" xmlns:mc="http://schemas.openxmlformats.org/markup-compatibility/2006" xmlns:o="urn:schemas-microsoft-com:office:office" xmlns:r="http://schemas.openxmlformats.org/officeDocument/2006/relationships" xmlns:m="http://schemas.openxmlformats.org/officeDocument/2006/math" xmlns:v="urn:schemas-microsoft-com:vml" xmlns:wp14="http://schemas.microsoft.com/office/word/2010/wordprocessingDrawing" xmlns:wp="http://schemas.openxmlformats.org/drawingml/2006/wordprocessingDrawing" xmlns:w10="urn:schemas-microsoft-com:office:word" xmlns:w="http://schemas.openxmlformats.org/wordprocessingml/2006/main" xmlns:w14="http://schemas.microsoft.com/office/word/2010/wordml" xmlns:w15="http://schemas.microsoft.com/office/word/2012/wordml" xmlns:w16se="http://schemas.microsoft.com/office/word/2015/wordml/symex" xmlns:wpg="http://schemas.microsoft.com/office/word/2010/wordprocessingGroup" xmlns:wpi="http://schemas.microsoft.com/office/word/2010/wordprocessingInk" xmlns:wne="http://schemas.microsoft.com/office/word/2006/wordml" xmlns:wps="http://schemas.microsoft.com/office/word/2010/wordprocessingShape" mc:Ignorable="w14 w15 w16se wp14">
   <w:p>
     <w:pPr>
       <w:pStyle w:val="Header"/>
@@ -9803,7 +10214,7 @@
               <wp:lineTo x="6663" y="0"/>
             </wp:wrapPolygon>
           </wp:wrapTight>
-          <wp:docPr id="25" name="Picture 25"/>
+          <wp:docPr id="19" name="Picture 19"/>
           <wp:cNvGraphicFramePr>
             <a:graphicFrameLocks xmlns:a="http://schemas.openxmlformats.org/drawingml/2006/main" noChangeAspect="1"/>
           </wp:cNvGraphicFramePr>
@@ -9863,7 +10274,7 @@
           <wp:extent cx="2817495" cy="882015"/>
           <wp:effectExtent l="0" t="0" r="0" b="0"/>
           <wp:wrapNone/>
-          <wp:docPr id="26" name="Picture 26"/>
+          <wp:docPr id="20" name="Picture 20"/>
           <wp:cNvGraphicFramePr>
             <a:graphicFrameLocks xmlns:a="http://schemas.openxmlformats.org/drawingml/2006/main" noChangeAspect="1"/>
           </wp:cNvGraphicFramePr>
@@ -9924,7 +10335,7 @@
 </file>
 
 <file path=word/header2.xml><?xml version="1.0" encoding="utf-8"?>
-<w:hdr xmlns:wpc="http://schemas.microsoft.com/office/word/2010/wordprocessingCanvas" xmlns:cx="http://schemas.microsoft.com/office/drawing/2014/chartex" xmlns:mc="http://schemas.openxmlformats.org/markup-compatibility/2006" xmlns:o="urn:schemas-microsoft-com:office:office" xmlns:r="http://schemas.openxmlformats.org/officeDocument/2006/relationships" xmlns:m="http://schemas.openxmlformats.org/officeDocument/2006/math" xmlns:v="urn:schemas-microsoft-com:vml" xmlns:wp14="http://schemas.microsoft.com/office/word/2010/wordprocessingDrawing" xmlns:wp="http://schemas.openxmlformats.org/drawingml/2006/wordprocessingDrawing" xmlns:w10="urn:schemas-microsoft-com:office:word" xmlns:w="http://schemas.openxmlformats.org/wordprocessingml/2006/main" xmlns:w14="http://schemas.microsoft.com/office/word/2010/wordml" xmlns:w15="http://schemas.microsoft.com/office/word/2012/wordml" xmlns:w16se="http://schemas.microsoft.com/office/word/2015/wordml/symex" xmlns:wpg="http://schemas.microsoft.com/office/word/2010/wordprocessingGroup" xmlns:wpi="http://schemas.microsoft.com/office/word/2010/wordprocessingInk" xmlns:wne="http://schemas.microsoft.com/office/word/2006/wordml" xmlns:wps="http://schemas.microsoft.com/office/word/2010/wordprocessingShape" mc:Ignorable="w14 w15 w16se wp14">
+<w:hdr xmlns:wpc="http://schemas.microsoft.com/office/word/2010/wordprocessingCanvas" xmlns:cx="http://schemas.microsoft.com/office/drawing/2014/chartex" xmlns:cx1="http://schemas.microsoft.com/office/drawing/2015/9/8/chartex" xmlns:mc="http://schemas.openxmlformats.org/markup-compatibility/2006" xmlns:o="urn:schemas-microsoft-com:office:office" xmlns:r="http://schemas.openxmlformats.org/officeDocument/2006/relationships" xmlns:m="http://schemas.openxmlformats.org/officeDocument/2006/math" xmlns:v="urn:schemas-microsoft-com:vml" xmlns:wp14="http://schemas.microsoft.com/office/word/2010/wordprocessingDrawing" xmlns:wp="http://schemas.openxmlformats.org/drawingml/2006/wordprocessingDrawing" xmlns:w10="urn:schemas-microsoft-com:office:word" xmlns:w="http://schemas.openxmlformats.org/wordprocessingml/2006/main" xmlns:w14="http://schemas.microsoft.com/office/word/2010/wordml" xmlns:w15="http://schemas.microsoft.com/office/word/2012/wordml" xmlns:w16se="http://schemas.microsoft.com/office/word/2015/wordml/symex" xmlns:wpg="http://schemas.microsoft.com/office/word/2010/wordprocessingGroup" xmlns:wpi="http://schemas.microsoft.com/office/word/2010/wordprocessingInk" xmlns:wne="http://schemas.microsoft.com/office/word/2006/wordml" xmlns:wps="http://schemas.microsoft.com/office/word/2010/wordprocessingShape" mc:Ignorable="w14 w15 w16se wp14">
   <w:p>
     <w:pPr>
       <w:pStyle w:val="Header"/>
@@ -9934,7 +10345,7 @@
 </file>
 
 <file path=word/numbering.xml><?xml version="1.0" encoding="utf-8"?>
-<w:numbering xmlns:wpc="http://schemas.microsoft.com/office/word/2010/wordprocessingCanvas" xmlns:cx="http://schemas.microsoft.com/office/drawing/2014/chartex" xmlns:mc="http://schemas.openxmlformats.org/markup-compatibility/2006" xmlns:o="urn:schemas-microsoft-com:office:office" xmlns:r="http://schemas.openxmlformats.org/officeDocument/2006/relationships" xmlns:m="http://schemas.openxmlformats.org/officeDocument/2006/math" xmlns:v="urn:schemas-microsoft-com:vml" xmlns:wp14="http://schemas.microsoft.com/office/word/2010/wordprocessingDrawing" xmlns:wp="http://schemas.openxmlformats.org/drawingml/2006/wordprocessingDrawing" xmlns:w10="urn:schemas-microsoft-com:office:word" xmlns:w="http://schemas.openxmlformats.org/wordprocessingml/2006/main" xmlns:w14="http://schemas.microsoft.com/office/word/2010/wordml" xmlns:w15="http://schemas.microsoft.com/office/word/2012/wordml" xmlns:w16se="http://schemas.microsoft.com/office/word/2015/wordml/symex" xmlns:wpg="http://schemas.microsoft.com/office/word/2010/wordprocessingGroup" xmlns:wpi="http://schemas.microsoft.com/office/word/2010/wordprocessingInk" xmlns:wne="http://schemas.microsoft.com/office/word/2006/wordml" xmlns:wps="http://schemas.microsoft.com/office/word/2010/wordprocessingShape" mc:Ignorable="w14 w15 w16se wp14">
+<w:numbering xmlns:wpc="http://schemas.microsoft.com/office/word/2010/wordprocessingCanvas" xmlns:cx="http://schemas.microsoft.com/office/drawing/2014/chartex" xmlns:cx1="http://schemas.microsoft.com/office/drawing/2015/9/8/chartex" xmlns:mc="http://schemas.openxmlformats.org/markup-compatibility/2006" xmlns:o="urn:schemas-microsoft-com:office:office" xmlns:r="http://schemas.openxmlformats.org/officeDocument/2006/relationships" xmlns:m="http://schemas.openxmlformats.org/officeDocument/2006/math" xmlns:v="urn:schemas-microsoft-com:vml" xmlns:wp14="http://schemas.microsoft.com/office/word/2010/wordprocessingDrawing" xmlns:wp="http://schemas.openxmlformats.org/drawingml/2006/wordprocessingDrawing" xmlns:w10="urn:schemas-microsoft-com:office:word" xmlns:w="http://schemas.openxmlformats.org/wordprocessingml/2006/main" xmlns:w14="http://schemas.microsoft.com/office/word/2010/wordml" xmlns:w15="http://schemas.microsoft.com/office/word/2012/wordml" xmlns:w16se="http://schemas.microsoft.com/office/word/2015/wordml/symex" xmlns:wpg="http://schemas.microsoft.com/office/word/2010/wordprocessingGroup" xmlns:wpi="http://schemas.microsoft.com/office/word/2010/wordprocessingInk" xmlns:wne="http://schemas.microsoft.com/office/word/2006/wordml" xmlns:wps="http://schemas.microsoft.com/office/word/2010/wordprocessingShape" mc:Ignorable="w14 w15 w16se wp14">
   <w:abstractNum w:abstractNumId="0" w15:restartNumberingAfterBreak="0">
     <w:nsid w:val="0C53074C"/>
     <w:multiLevelType w:val="hybridMultilevel"/>
@@ -11727,6 +12138,7 @@
   <w:style w:type="character" w:default="1" w:styleId="DefaultParagraphFont">
     <w:name w:val="Default Paragraph Font"/>
     <w:uiPriority w:val="1"/>
+    <w:semiHidden/>
     <w:unhideWhenUsed/>
   </w:style>
   <w:style w:type="table" w:default="1" w:styleId="TableNormal">
@@ -12335,7 +12747,7 @@
 </file>
 
 <file path=word/glossary/document.xml><?xml version="1.0" encoding="utf-8"?>
-<w:glossaryDocument xmlns:wpc="http://schemas.microsoft.com/office/word/2010/wordprocessingCanvas" xmlns:cx="http://schemas.microsoft.com/office/drawing/2014/chartex" xmlns:mc="http://schemas.openxmlformats.org/markup-compatibility/2006" xmlns:o="urn:schemas-microsoft-com:office:office" xmlns:r="http://schemas.openxmlformats.org/officeDocument/2006/relationships" xmlns:m="http://schemas.openxmlformats.org/officeDocument/2006/math" xmlns:v="urn:schemas-microsoft-com:vml" xmlns:wp14="http://schemas.microsoft.com/office/word/2010/wordprocessingDrawing" xmlns:wp="http://schemas.openxmlformats.org/drawingml/2006/wordprocessingDrawing" xmlns:w10="urn:schemas-microsoft-com:office:word" xmlns:w="http://schemas.openxmlformats.org/wordprocessingml/2006/main" xmlns:w14="http://schemas.microsoft.com/office/word/2010/wordml" xmlns:w15="http://schemas.microsoft.com/office/word/2012/wordml" xmlns:w16se="http://schemas.microsoft.com/office/word/2015/wordml/symex" xmlns:wpg="http://schemas.microsoft.com/office/word/2010/wordprocessingGroup" xmlns:wpi="http://schemas.microsoft.com/office/word/2010/wordprocessingInk" xmlns:wne="http://schemas.microsoft.com/office/word/2006/wordml" xmlns:wps="http://schemas.microsoft.com/office/word/2010/wordprocessingShape" mc:Ignorable="w14 w15 w16se wp14">
+<w:glossaryDocument xmlns:wpc="http://schemas.microsoft.com/office/word/2010/wordprocessingCanvas" xmlns:cx="http://schemas.microsoft.com/office/drawing/2014/chartex" xmlns:cx1="http://schemas.microsoft.com/office/drawing/2015/9/8/chartex" xmlns:mc="http://schemas.openxmlformats.org/markup-compatibility/2006" xmlns:o="urn:schemas-microsoft-com:office:office" xmlns:r="http://schemas.openxmlformats.org/officeDocument/2006/relationships" xmlns:m="http://schemas.openxmlformats.org/officeDocument/2006/math" xmlns:v="urn:schemas-microsoft-com:vml" xmlns:wp14="http://schemas.microsoft.com/office/word/2010/wordprocessingDrawing" xmlns:wp="http://schemas.openxmlformats.org/drawingml/2006/wordprocessingDrawing" xmlns:w10="urn:schemas-microsoft-com:office:word" xmlns:w="http://schemas.openxmlformats.org/wordprocessingml/2006/main" xmlns:w14="http://schemas.microsoft.com/office/word/2010/wordml" xmlns:w15="http://schemas.microsoft.com/office/word/2012/wordml" xmlns:w16se="http://schemas.microsoft.com/office/word/2015/wordml/symex" xmlns:wpg="http://schemas.microsoft.com/office/word/2010/wordprocessingGroup" xmlns:wpi="http://schemas.microsoft.com/office/word/2010/wordprocessingInk" xmlns:wne="http://schemas.microsoft.com/office/word/2006/wordml" xmlns:wps="http://schemas.microsoft.com/office/word/2010/wordprocessingShape" mc:Ignorable="w14 w15 w16se wp14">
   <w:docParts>
     <w:docPart>
       <w:docPartPr>
@@ -12406,14 +12818,14 @@
     <w:charset w:val="00"/>
     <w:family w:val="roman"/>
     <w:pitch w:val="variable"/>
-    <w:sig w:usb0="E0002AFF" w:usb1="C0007843" w:usb2="00000009" w:usb3="00000000" w:csb0="000001FF" w:csb1="00000000"/>
+    <w:sig w:usb0="E0002EFF" w:usb1="C000785B" w:usb2="00000009" w:usb3="00000000" w:csb0="000001FF" w:csb1="00000000"/>
   </w:font>
   <w:font w:name="Arial">
     <w:panose1 w:val="020B0604020202020204"/>
     <w:charset w:val="00"/>
     <w:family w:val="swiss"/>
     <w:pitch w:val="variable"/>
-    <w:sig w:usb0="E0002AFF" w:usb1="C0007843" w:usb2="00000009" w:usb3="00000000" w:csb0="000001FF" w:csb1="00000000"/>
+    <w:sig w:usb0="E0002EFF" w:usb1="C000785B" w:usb2="00000009" w:usb3="00000000" w:csb0="000001FF" w:csb1="00000000"/>
   </w:font>
   <w:font w:name="Symbol">
     <w:panose1 w:val="05050102010706020507"/>
@@ -12441,7 +12853,7 @@
     <w:charset w:val="00"/>
     <w:family w:val="swiss"/>
     <w:pitch w:val="variable"/>
-    <w:sig w:usb0="E0002AFF" w:usb1="4000ACFF" w:usb2="00000001" w:usb3="00000000" w:csb0="000001FF" w:csb1="00000000"/>
+    <w:sig w:usb0="E4002EFF" w:usb1="C000247B" w:usb2="00000009" w:usb3="00000000" w:csb0="000001FF" w:csb1="00000000"/>
   </w:font>
   <w:font w:name="Cambria">
     <w:panose1 w:val="02040503050406030204"/>
@@ -12462,7 +12874,7 @@
     <w:charset w:val="00"/>
     <w:family w:val="swiss"/>
     <w:pitch w:val="variable"/>
-    <w:sig w:usb0="A0002AEF" w:usb1="4000207B" w:usb2="00000000" w:usb3="00000000" w:csb0="000001FF" w:csb1="00000000"/>
+    <w:sig w:usb0="E4002EFF" w:usb1="C000247B" w:usb2="00000009" w:usb3="00000000" w:csb0="000001FF" w:csb1="00000000"/>
   </w:font>
 </w:fonts>
 </file>
@@ -12480,6 +12892,7 @@
     <w:rsidRoot w:val="00CD6B9D"/>
     <w:rsid w:val="00223A50"/>
     <w:rsid w:val="00233143"/>
+    <w:rsid w:val="00337987"/>
     <w:rsid w:val="00462261"/>
     <w:rsid w:val="004D17F9"/>
     <w:rsid w:val="00573323"/>
@@ -13311,7 +13724,7 @@
 </file>
 
 <file path=customXml/itemProps2.xml><?xml version="1.0" encoding="utf-8"?>
-<ds:datastoreItem xmlns:ds="http://schemas.openxmlformats.org/officeDocument/2006/customXml" ds:itemID="{177F309C-740A-4195-9AA3-F65BE375FF08}">
+<ds:datastoreItem xmlns:ds="http://schemas.openxmlformats.org/officeDocument/2006/customXml" ds:itemID="{E67A33F0-252A-441A-84A3-06270DF054C2}">
   <ds:schemaRefs>
     <ds:schemaRef ds:uri="http://schemas.openxmlformats.org/officeDocument/2006/bibliography"/>
   </ds:schemaRefs>

</xml_diff>